<commit_message>
-Asset turn over report -Mojodi completed
</commit_message>
<xml_diff>
--- a/Documents/System manual.docx
+++ b/Documents/System manual.docx
@@ -19520,7 +19520,6 @@
     <w:p>
       <w:pPr>
         <w:rPr>
-          <w:rFonts w:hint="cs"/>
           <w:rtl/>
           <w:lang w:bidi="fa-IR"/>
         </w:rPr>
@@ -19538,7 +19537,6 @@
       <w:pPr>
         <w:pStyle w:val="ListParagraph"/>
         <w:rPr>
-          <w:rFonts w:hint="cs"/>
           <w:lang w:bidi="fa-IR"/>
         </w:rPr>
       </w:pPr>
@@ -19555,7 +19553,6 @@
       <w:pPr>
         <w:pStyle w:val="ListParagraph"/>
         <w:rPr>
-          <w:rFonts w:hint="cs"/>
           <w:lang w:bidi="fa-IR"/>
         </w:rPr>
       </w:pPr>
@@ -19572,7 +19569,6 @@
       <w:pPr>
         <w:pStyle w:val="ListParagraph"/>
         <w:rPr>
-          <w:rFonts w:hint="cs"/>
           <w:lang w:bidi="fa-IR"/>
         </w:rPr>
       </w:pPr>
@@ -20709,7 +20705,7 @@
             <w:pPr>
               <w:spacing w:after="0" w:line="240" w:lineRule="auto"/>
               <w:rPr>
-                <w:rFonts w:ascii="Calibri" w:eastAsia="Times New Roman" w:hAnsi="Calibri" w:cs="Calibri" w:hint="cs"/>
+                <w:rFonts w:ascii="Calibri" w:eastAsia="Times New Roman" w:hAnsi="Calibri" w:cs="Calibri"/>
                 <w:color w:val="000000"/>
                 <w:sz w:val="20"/>
                 <w:szCs w:val="20"/>
@@ -22711,7 +22707,6 @@
     <w:p>
       <w:pPr>
         <w:rPr>
-          <w:rFonts w:hint="cs"/>
           <w:rtl/>
           <w:lang w:bidi="fa-IR"/>
         </w:rPr>
@@ -22784,7 +22779,6 @@
     <w:p>
       <w:pPr>
         <w:rPr>
-          <w:rFonts w:hint="cs"/>
           <w:rtl/>
           <w:lang w:bidi="fa-IR"/>
         </w:rPr>
@@ -22928,7 +22922,6 @@
       <w:pPr>
         <w:pStyle w:val="ListParagraph"/>
         <w:rPr>
-          <w:rFonts w:hint="cs"/>
           <w:rtl/>
           <w:lang w:bidi="fa-IR"/>
         </w:rPr>
@@ -23345,7 +23338,7 @@
             <w:pPr>
               <w:spacing w:after="0" w:line="240" w:lineRule="auto"/>
               <w:rPr>
-                <w:rFonts w:ascii="Calibri" w:eastAsia="Times New Roman" w:hAnsi="Calibri" w:cs="Calibri" w:hint="cs"/>
+                <w:rFonts w:ascii="Calibri" w:eastAsia="Times New Roman" w:hAnsi="Calibri" w:cs="Calibri"/>
                 <w:color w:val="000000"/>
                 <w:sz w:val="20"/>
                 <w:szCs w:val="20"/>
@@ -24736,7 +24729,7 @@
               <w:spacing w:after="0" w:line="240" w:lineRule="auto"/>
               <w:jc w:val="center"/>
               <w:rPr>
-                <w:rFonts w:ascii="Calibri" w:eastAsia="Times New Roman" w:hAnsi="Calibri" w:cs="Calibri" w:hint="cs"/>
+                <w:rFonts w:ascii="Calibri" w:eastAsia="Times New Roman" w:hAnsi="Calibri" w:cs="Calibri"/>
                 <w:color w:val="FF0000"/>
                 <w:sz w:val="20"/>
                 <w:szCs w:val="20"/>
@@ -25344,7 +25337,6 @@
       <w:pPr>
         <w:pStyle w:val="ListParagraph"/>
         <w:rPr>
-          <w:rFonts w:hint="cs"/>
           <w:lang w:bidi="fa-IR"/>
         </w:rPr>
       </w:pPr>
@@ -25852,7 +25844,7 @@
               <w:bidi w:val="0"/>
               <w:spacing w:after="0" w:line="240" w:lineRule="auto"/>
               <w:rPr>
-                <w:rFonts w:ascii="Calibri" w:eastAsia="Times New Roman" w:hAnsi="Calibri" w:cs="Calibri" w:hint="cs"/>
+                <w:rFonts w:ascii="Calibri" w:eastAsia="Times New Roman" w:hAnsi="Calibri" w:cs="Calibri"/>
                 <w:color w:val="000000"/>
                 <w:sz w:val="20"/>
                 <w:szCs w:val="20"/>
@@ -27844,7 +27836,7 @@
               <w:spacing w:after="0" w:line="240" w:lineRule="auto"/>
               <w:jc w:val="right"/>
               <w:rPr>
-                <w:rFonts w:ascii="Calibri" w:eastAsia="Times New Roman" w:hAnsi="Calibri" w:cs="Calibri" w:hint="cs"/>
+                <w:rFonts w:ascii="Calibri" w:eastAsia="Times New Roman" w:hAnsi="Calibri" w:cs="Calibri"/>
                 <w:color w:val="000000"/>
                 <w:sz w:val="20"/>
                 <w:szCs w:val="20"/>
@@ -27880,7 +27872,7 @@
             <w:pPr>
               <w:spacing w:after="0" w:line="240" w:lineRule="auto"/>
               <w:rPr>
-                <w:rFonts w:ascii="Calibri" w:eastAsia="Times New Roman" w:hAnsi="Calibri" w:cs="Calibri" w:hint="cs"/>
+                <w:rFonts w:ascii="Calibri" w:eastAsia="Times New Roman" w:hAnsi="Calibri" w:cs="Calibri"/>
                 <w:color w:val="000000"/>
                 <w:sz w:val="20"/>
                 <w:szCs w:val="20"/>
@@ -28862,17 +28854,7 @@
                 <w:szCs w:val="20"/>
                 <w:lang w:bidi="fa-IR"/>
               </w:rPr>
-              <w:t>Monitor-</w:t>
-            </w:r>
-            <w:r>
-              <w:rPr>
-                <w:rFonts w:ascii="Calibri" w:eastAsia="Times New Roman" w:hAnsi="Calibri" w:cs="Calibri"/>
-                <w:color w:val="000000"/>
-                <w:sz w:val="20"/>
-                <w:szCs w:val="20"/>
-                <w:lang w:bidi="fa-IR"/>
-              </w:rPr>
-              <w:t>423</w:t>
+              <w:t>Monitor-423</w:t>
             </w:r>
           </w:p>
         </w:tc>
@@ -29239,17 +29221,7 @@
                 <w:szCs w:val="20"/>
                 <w:lang w:bidi="fa-IR"/>
               </w:rPr>
-              <w:t>Laptop-</w:t>
-            </w:r>
-            <w:r>
-              <w:rPr>
-                <w:rFonts w:ascii="Calibri" w:eastAsia="Times New Roman" w:hAnsi="Calibri" w:cs="Calibri"/>
-                <w:color w:val="000000"/>
-                <w:sz w:val="20"/>
-                <w:szCs w:val="20"/>
-                <w:lang w:bidi="fa-IR"/>
-              </w:rPr>
-              <w:t>382</w:t>
+              <w:t>Laptop-382</w:t>
             </w:r>
           </w:p>
         </w:tc>
@@ -29520,7 +29492,6 @@
     <w:p>
       <w:pPr>
         <w:rPr>
-          <w:rFonts w:hint="cs"/>
           <w:rtl/>
           <w:lang w:bidi="fa-IR"/>
         </w:rPr>
@@ -29537,7 +29508,6 @@
     <w:p>
       <w:pPr>
         <w:rPr>
-          <w:rFonts w:hint="cs"/>
           <w:rtl/>
           <w:lang w:bidi="fa-IR"/>
         </w:rPr>
@@ -29664,7 +29634,6 @@
     <w:p>
       <w:pPr>
         <w:rPr>
-          <w:rFonts w:hint="cs"/>
           <w:rtl/>
           <w:lang w:bidi="fa-IR"/>
         </w:rPr>
@@ -29930,7 +29899,6 @@
     <w:p>
       <w:pPr>
         <w:rPr>
-          <w:rFonts w:hint="cs"/>
           <w:rtl/>
           <w:lang w:bidi="fa-IR"/>
         </w:rPr>
@@ -30355,7 +30323,7 @@
               <w:bidi w:val="0"/>
               <w:spacing w:after="0" w:line="240" w:lineRule="auto"/>
               <w:rPr>
-                <w:rFonts w:ascii="Calibri" w:eastAsia="Times New Roman" w:hAnsi="Calibri" w:cs="Calibri" w:hint="cs"/>
+                <w:rFonts w:ascii="Calibri" w:eastAsia="Times New Roman" w:hAnsi="Calibri" w:cs="Calibri"/>
                 <w:color w:val="000000"/>
                 <w:sz w:val="20"/>
                 <w:szCs w:val="20"/>
@@ -32347,7 +32315,7 @@
               <w:spacing w:after="0" w:line="240" w:lineRule="auto"/>
               <w:jc w:val="right"/>
               <w:rPr>
-                <w:rFonts w:ascii="Calibri" w:eastAsia="Times New Roman" w:hAnsi="Calibri" w:cs="Calibri" w:hint="cs"/>
+                <w:rFonts w:ascii="Calibri" w:eastAsia="Times New Roman" w:hAnsi="Calibri" w:cs="Calibri"/>
                 <w:color w:val="000000"/>
                 <w:sz w:val="20"/>
                 <w:szCs w:val="20"/>
@@ -32383,7 +32351,7 @@
             <w:pPr>
               <w:spacing w:after="0" w:line="240" w:lineRule="auto"/>
               <w:rPr>
-                <w:rFonts w:ascii="Calibri" w:eastAsia="Times New Roman" w:hAnsi="Calibri" w:cs="Calibri" w:hint="cs"/>
+                <w:rFonts w:ascii="Calibri" w:eastAsia="Times New Roman" w:hAnsi="Calibri" w:cs="Calibri"/>
                 <w:color w:val="000000"/>
                 <w:sz w:val="20"/>
                 <w:szCs w:val="20"/>
@@ -34034,7 +34002,6 @@
       <w:pPr>
         <w:pStyle w:val="ListParagraph"/>
         <w:rPr>
-          <w:rFonts w:hint="cs"/>
           <w:rtl/>
           <w:lang w:bidi="fa-IR"/>
         </w:rPr>
@@ -34507,7 +34474,7 @@
             <w:pPr>
               <w:spacing w:after="0" w:line="240" w:lineRule="auto"/>
               <w:rPr>
-                <w:rFonts w:ascii="Calibri" w:eastAsia="Times New Roman" w:hAnsi="Calibri" w:cs="Calibri" w:hint="cs"/>
+                <w:rFonts w:ascii="Calibri" w:eastAsia="Times New Roman" w:hAnsi="Calibri" w:cs="Calibri"/>
                 <w:color w:val="000000"/>
                 <w:sz w:val="20"/>
                 <w:szCs w:val="20"/>
@@ -35895,7 +35862,7 @@
               <w:spacing w:after="0" w:line="240" w:lineRule="auto"/>
               <w:jc w:val="center"/>
               <w:rPr>
-                <w:rFonts w:ascii="Calibri" w:eastAsia="Times New Roman" w:hAnsi="Calibri" w:cs="Calibri" w:hint="cs"/>
+                <w:rFonts w:ascii="Calibri" w:eastAsia="Times New Roman" w:hAnsi="Calibri" w:cs="Calibri"/>
                 <w:color w:val="FF0000"/>
                 <w:sz w:val="20"/>
                 <w:szCs w:val="20"/>
@@ -36500,7 +36467,6 @@
       <w:pPr>
         <w:pStyle w:val="ListParagraph"/>
         <w:rPr>
-          <w:rFonts w:hint="cs"/>
           <w:lang w:bidi="fa-IR"/>
         </w:rPr>
       </w:pPr>
@@ -36545,7 +36511,6 @@
       <w:pPr>
         <w:pStyle w:val="ListParagraph"/>
         <w:rPr>
-          <w:rFonts w:hint="cs"/>
           <w:lang w:bidi="fa-IR"/>
         </w:rPr>
       </w:pPr>
@@ -36590,8 +36555,6 @@
     <w:p>
       <w:pPr>
         <w:rPr>
-          <w:rFonts w:hint="cs"/>
-          <w:rtl/>
           <w:lang w:bidi="fa-IR"/>
         </w:rPr>
       </w:pPr>
@@ -36607,18 +36570,577 @@
         <w:rPr>
           <w:lang w:bidi="fa-IR"/>
         </w:rPr>
-        <w:t>Statuses</w:t>
-      </w:r>
-      <w:r>
-        <w:rPr>
-          <w:rFonts w:hint="cs"/>
-          <w:rtl/>
-          <w:lang w:bidi="fa-IR"/>
-        </w:rPr>
-        <w:t xml:space="preserve"> برای پیگیری ثبت شود . </w:t>
+        <w:t>Sta</w:t>
       </w:r>
       <w:bookmarkStart w:id="0" w:name="_GoBack"/>
       <w:bookmarkEnd w:id="0"/>
+      <w:r>
+        <w:rPr>
+          <w:lang w:bidi="fa-IR"/>
+        </w:rPr>
+        <w:t>tuses</w:t>
+      </w:r>
+      <w:r>
+        <w:rPr>
+          <w:rFonts w:hint="cs"/>
+          <w:rtl/>
+          <w:lang w:bidi="fa-IR"/>
+        </w:rPr>
+        <w:t xml:space="preserve"> برای پیگیری ثبت شود . </w:t>
+      </w:r>
+    </w:p>
+    <w:p>
+      <w:pPr>
+        <w:rPr>
+          <w:lang w:bidi="fa-IR"/>
+        </w:rPr>
+      </w:pPr>
+    </w:p>
+    <w:p>
+      <w:pPr>
+        <w:rPr>
+          <w:rFonts w:hint="cs"/>
+          <w:rtl/>
+          <w:lang w:bidi="fa-IR"/>
+        </w:rPr>
+      </w:pPr>
+      <w:r>
+        <w:rPr>
+          <w:rFonts w:hint="cs"/>
+          <w:rtl/>
+          <w:lang w:bidi="fa-IR"/>
+        </w:rPr>
+        <w:t xml:space="preserve">ثبت گردش کالا در سیستم : </w:t>
+      </w:r>
+    </w:p>
+    <w:tbl>
+      <w:tblPr>
+        <w:tblStyle w:val="TableGrid"/>
+        <w:tblW w:w="0" w:type="auto"/>
+        <w:jc w:val="center"/>
+        <w:tblLook w:val="04A0" w:firstRow="1" w:lastRow="0" w:firstColumn="1" w:lastColumn="0" w:noHBand="0" w:noVBand="1"/>
+      </w:tblPr>
+      <w:tblGrid>
+        <w:gridCol w:w="1870"/>
+        <w:gridCol w:w="1870"/>
+        <w:gridCol w:w="1870"/>
+        <w:gridCol w:w="1870"/>
+      </w:tblGrid>
+      <w:tr>
+        <w:trPr>
+          <w:jc w:val="center"/>
+        </w:trPr>
+        <w:tc>
+          <w:tcPr>
+            <w:tcW w:w="1870" w:type="dxa"/>
+          </w:tcPr>
+          <w:p>
+            <w:pPr>
+              <w:bidi w:val="0"/>
+              <w:rPr>
+                <w:rtl/>
+                <w:lang w:bidi="fa-IR"/>
+              </w:rPr>
+            </w:pPr>
+          </w:p>
+        </w:tc>
+        <w:tc>
+          <w:tcPr>
+            <w:tcW w:w="1870" w:type="dxa"/>
+          </w:tcPr>
+          <w:p>
+            <w:pPr>
+              <w:bidi w:val="0"/>
+              <w:rPr>
+                <w:rFonts w:hint="cs"/>
+                <w:rtl/>
+                <w:lang w:bidi="fa-IR"/>
+              </w:rPr>
+            </w:pPr>
+            <w:r>
+              <w:rPr>
+                <w:rFonts w:hint="cs"/>
+                <w:rtl/>
+                <w:lang w:bidi="fa-IR"/>
+              </w:rPr>
+              <w:t>ثبت موجودی اولیه انبار</w:t>
+            </w:r>
+          </w:p>
+        </w:tc>
+        <w:tc>
+          <w:tcPr>
+            <w:tcW w:w="1870" w:type="dxa"/>
+          </w:tcPr>
+          <w:p>
+            <w:pPr>
+              <w:bidi w:val="0"/>
+              <w:rPr>
+                <w:rFonts w:hint="cs"/>
+                <w:rtl/>
+                <w:lang w:bidi="fa-IR"/>
+              </w:rPr>
+            </w:pPr>
+            <w:r>
+              <w:rPr>
+                <w:rFonts w:hint="cs"/>
+                <w:rtl/>
+                <w:lang w:bidi="fa-IR"/>
+              </w:rPr>
+              <w:t>ثبت خروج کالا از انبار</w:t>
+            </w:r>
+          </w:p>
+        </w:tc>
+        <w:tc>
+          <w:tcPr>
+            <w:tcW w:w="1870" w:type="dxa"/>
+          </w:tcPr>
+          <w:p>
+            <w:pPr>
+              <w:bidi w:val="0"/>
+              <w:rPr>
+                <w:rFonts w:hint="cs"/>
+                <w:rtl/>
+                <w:lang w:bidi="fa-IR"/>
+              </w:rPr>
+            </w:pPr>
+            <w:r>
+              <w:rPr>
+                <w:rFonts w:hint="cs"/>
+                <w:rtl/>
+                <w:lang w:bidi="fa-IR"/>
+              </w:rPr>
+              <w:t xml:space="preserve">ثبت دریافت کالا </w:t>
+            </w:r>
+          </w:p>
+        </w:tc>
+      </w:tr>
+      <w:tr>
+        <w:trPr>
+          <w:jc w:val="center"/>
+        </w:trPr>
+        <w:tc>
+          <w:tcPr>
+            <w:tcW w:w="1870" w:type="dxa"/>
+          </w:tcPr>
+          <w:p>
+            <w:pPr>
+              <w:bidi w:val="0"/>
+              <w:rPr>
+                <w:rtl/>
+                <w:lang w:bidi="fa-IR"/>
+              </w:rPr>
+            </w:pPr>
+            <w:r>
+              <w:rPr>
+                <w:lang w:bidi="fa-IR"/>
+              </w:rPr>
+              <w:t>Rec_type</w:t>
+            </w:r>
+          </w:p>
+        </w:tc>
+        <w:tc>
+          <w:tcPr>
+            <w:tcW w:w="1870" w:type="dxa"/>
+          </w:tcPr>
+          <w:p>
+            <w:pPr>
+              <w:bidi w:val="0"/>
+              <w:rPr>
+                <w:rtl/>
+                <w:lang w:bidi="fa-IR"/>
+              </w:rPr>
+            </w:pPr>
+            <w:r>
+              <w:rPr>
+                <w:lang w:bidi="fa-IR"/>
+              </w:rPr>
+              <w:t>Init</w:t>
+            </w:r>
+          </w:p>
+        </w:tc>
+        <w:tc>
+          <w:tcPr>
+            <w:tcW w:w="1870" w:type="dxa"/>
+          </w:tcPr>
+          <w:p>
+            <w:pPr>
+              <w:bidi w:val="0"/>
+              <w:rPr>
+                <w:rFonts w:hint="cs"/>
+                <w:rtl/>
+                <w:lang w:bidi="fa-IR"/>
+              </w:rPr>
+            </w:pPr>
+            <w:r>
+              <w:rPr>
+                <w:lang w:bidi="fa-IR"/>
+              </w:rPr>
+              <w:t>Credit</w:t>
+            </w:r>
+          </w:p>
+        </w:tc>
+        <w:tc>
+          <w:tcPr>
+            <w:tcW w:w="1870" w:type="dxa"/>
+          </w:tcPr>
+          <w:p>
+            <w:pPr>
+              <w:bidi w:val="0"/>
+              <w:rPr>
+                <w:rFonts w:hint="cs"/>
+                <w:rtl/>
+                <w:lang w:bidi="fa-IR"/>
+              </w:rPr>
+            </w:pPr>
+            <w:r>
+              <w:rPr>
+                <w:lang w:bidi="fa-IR"/>
+              </w:rPr>
+              <w:t>Credit</w:t>
+            </w:r>
+          </w:p>
+        </w:tc>
+      </w:tr>
+      <w:tr>
+        <w:trPr>
+          <w:jc w:val="center"/>
+        </w:trPr>
+        <w:tc>
+          <w:tcPr>
+            <w:tcW w:w="1870" w:type="dxa"/>
+          </w:tcPr>
+          <w:p>
+            <w:pPr>
+              <w:bidi w:val="0"/>
+              <w:rPr>
+                <w:rFonts w:hint="cs"/>
+                <w:rtl/>
+                <w:lang w:bidi="fa-IR"/>
+              </w:rPr>
+            </w:pPr>
+            <w:r>
+              <w:rPr>
+                <w:lang w:bidi="fa-IR"/>
+              </w:rPr>
+              <w:t>Parent_order</w:t>
+            </w:r>
+          </w:p>
+        </w:tc>
+        <w:tc>
+          <w:tcPr>
+            <w:tcW w:w="1870" w:type="dxa"/>
+          </w:tcPr>
+          <w:p>
+            <w:pPr>
+              <w:bidi w:val="0"/>
+              <w:rPr>
+                <w:rFonts w:hint="cs"/>
+                <w:rtl/>
+                <w:lang w:bidi="fa-IR"/>
+              </w:rPr>
+            </w:pPr>
+            <w:r>
+              <w:rPr>
+                <w:lang w:bidi="fa-IR"/>
+              </w:rPr>
+              <w:t>---</w:t>
+            </w:r>
+          </w:p>
+        </w:tc>
+        <w:tc>
+          <w:tcPr>
+            <w:tcW w:w="1870" w:type="dxa"/>
+          </w:tcPr>
+          <w:p>
+            <w:pPr>
+              <w:bidi w:val="0"/>
+              <w:rPr>
+                <w:rFonts w:hint="cs"/>
+                <w:rtl/>
+                <w:lang w:bidi="fa-IR"/>
+              </w:rPr>
+            </w:pPr>
+            <w:r>
+              <w:rPr>
+                <w:lang w:bidi="fa-IR"/>
+              </w:rPr>
+              <w:t>---</w:t>
+            </w:r>
+          </w:p>
+        </w:tc>
+        <w:tc>
+          <w:tcPr>
+            <w:tcW w:w="1870" w:type="dxa"/>
+          </w:tcPr>
+          <w:p>
+            <w:pPr>
+              <w:bidi w:val="0"/>
+              <w:rPr>
+                <w:rFonts w:hint="cs"/>
+                <w:rtl/>
+                <w:lang w:bidi="fa-IR"/>
+              </w:rPr>
+            </w:pPr>
+            <w:r>
+              <w:rPr>
+                <w:lang w:bidi="fa-IR"/>
+              </w:rPr>
+              <w:t>Parent_order_id</w:t>
+            </w:r>
+          </w:p>
+        </w:tc>
+      </w:tr>
+      <w:tr>
+        <w:trPr>
+          <w:jc w:val="center"/>
+        </w:trPr>
+        <w:tc>
+          <w:tcPr>
+            <w:tcW w:w="1870" w:type="dxa"/>
+          </w:tcPr>
+          <w:p>
+            <w:pPr>
+              <w:bidi w:val="0"/>
+              <w:rPr>
+                <w:rFonts w:hint="cs"/>
+                <w:rtl/>
+                <w:lang w:bidi="fa-IR"/>
+              </w:rPr>
+            </w:pPr>
+            <w:r>
+              <w:rPr>
+                <w:lang w:bidi="fa-IR"/>
+              </w:rPr>
+              <w:t>Status</w:t>
+            </w:r>
+          </w:p>
+        </w:tc>
+        <w:tc>
+          <w:tcPr>
+            <w:tcW w:w="1870" w:type="dxa"/>
+          </w:tcPr>
+          <w:p>
+            <w:pPr>
+              <w:bidi w:val="0"/>
+              <w:rPr>
+                <w:rFonts w:hint="cs"/>
+                <w:lang w:bidi="fa-IR"/>
+              </w:rPr>
+            </w:pPr>
+            <w:r>
+              <w:rPr>
+                <w:lang w:bidi="fa-IR"/>
+              </w:rPr>
+              <w:t>Received=6</w:t>
+            </w:r>
+          </w:p>
+        </w:tc>
+        <w:tc>
+          <w:tcPr>
+            <w:tcW w:w="1870" w:type="dxa"/>
+          </w:tcPr>
+          <w:p>
+            <w:pPr>
+              <w:bidi w:val="0"/>
+              <w:rPr>
+                <w:rFonts w:hint="cs"/>
+                <w:rtl/>
+                <w:lang w:bidi="fa-IR"/>
+              </w:rPr>
+            </w:pPr>
+            <w:r>
+              <w:rPr>
+                <w:lang w:bidi="fa-IR"/>
+              </w:rPr>
+              <w:t>Sent=4</w:t>
+            </w:r>
+          </w:p>
+        </w:tc>
+        <w:tc>
+          <w:tcPr>
+            <w:tcW w:w="1870" w:type="dxa"/>
+          </w:tcPr>
+          <w:p>
+            <w:pPr>
+              <w:bidi w:val="0"/>
+              <w:rPr>
+                <w:rFonts w:hint="cs"/>
+                <w:rtl/>
+                <w:lang w:bidi="fa-IR"/>
+              </w:rPr>
+            </w:pPr>
+            <w:r>
+              <w:rPr>
+                <w:lang w:bidi="fa-IR"/>
+              </w:rPr>
+              <w:t>Sent=4</w:t>
+            </w:r>
+          </w:p>
+        </w:tc>
+      </w:tr>
+      <w:tr>
+        <w:trPr>
+          <w:jc w:val="center"/>
+        </w:trPr>
+        <w:tc>
+          <w:tcPr>
+            <w:tcW w:w="1870" w:type="dxa"/>
+          </w:tcPr>
+          <w:p>
+            <w:pPr>
+              <w:bidi w:val="0"/>
+              <w:rPr>
+                <w:rFonts w:hint="cs"/>
+                <w:rtl/>
+                <w:lang w:bidi="fa-IR"/>
+              </w:rPr>
+            </w:pPr>
+            <w:r>
+              <w:rPr>
+                <w:lang w:bidi="fa-IR"/>
+              </w:rPr>
+              <w:t>Received</w:t>
+            </w:r>
+          </w:p>
+        </w:tc>
+        <w:tc>
+          <w:tcPr>
+            <w:tcW w:w="1870" w:type="dxa"/>
+          </w:tcPr>
+          <w:p>
+            <w:pPr>
+              <w:bidi w:val="0"/>
+              <w:rPr>
+                <w:rFonts w:hint="cs"/>
+                <w:rtl/>
+                <w:lang w:bidi="fa-IR"/>
+              </w:rPr>
+            </w:pPr>
+            <w:r>
+              <w:rPr>
+                <w:lang w:bidi="fa-IR"/>
+              </w:rPr>
+              <w:t>---</w:t>
+            </w:r>
+          </w:p>
+        </w:tc>
+        <w:tc>
+          <w:tcPr>
+            <w:tcW w:w="1870" w:type="dxa"/>
+          </w:tcPr>
+          <w:p>
+            <w:pPr>
+              <w:bidi w:val="0"/>
+              <w:rPr>
+                <w:rFonts w:hint="cs"/>
+                <w:rtl/>
+                <w:lang w:bidi="fa-IR"/>
+              </w:rPr>
+            </w:pPr>
+            <w:r>
+              <w:rPr>
+                <w:lang w:bidi="fa-IR"/>
+              </w:rPr>
+              <w:t>---</w:t>
+            </w:r>
+          </w:p>
+        </w:tc>
+        <w:tc>
+          <w:tcPr>
+            <w:tcW w:w="1870" w:type="dxa"/>
+          </w:tcPr>
+          <w:p>
+            <w:pPr>
+              <w:bidi w:val="0"/>
+              <w:rPr>
+                <w:rFonts w:hint="cs"/>
+                <w:rtl/>
+                <w:lang w:bidi="fa-IR"/>
+              </w:rPr>
+            </w:pPr>
+            <w:r>
+              <w:rPr>
+                <w:lang w:bidi="fa-IR"/>
+              </w:rPr>
+              <w:t>Received date</w:t>
+            </w:r>
+          </w:p>
+        </w:tc>
+      </w:tr>
+      <w:tr>
+        <w:trPr>
+          <w:jc w:val="center"/>
+        </w:trPr>
+        <w:tc>
+          <w:tcPr>
+            <w:tcW w:w="1870" w:type="dxa"/>
+          </w:tcPr>
+          <w:p>
+            <w:pPr>
+              <w:bidi w:val="0"/>
+              <w:rPr>
+                <w:rFonts w:hint="cs"/>
+                <w:rtl/>
+                <w:lang w:bidi="fa-IR"/>
+              </w:rPr>
+            </w:pPr>
+          </w:p>
+        </w:tc>
+        <w:tc>
+          <w:tcPr>
+            <w:tcW w:w="1870" w:type="dxa"/>
+          </w:tcPr>
+          <w:p>
+            <w:pPr>
+              <w:bidi w:val="0"/>
+              <w:rPr>
+                <w:rFonts w:hint="cs"/>
+                <w:rtl/>
+                <w:lang w:bidi="fa-IR"/>
+              </w:rPr>
+            </w:pPr>
+          </w:p>
+        </w:tc>
+        <w:tc>
+          <w:tcPr>
+            <w:tcW w:w="1870" w:type="dxa"/>
+          </w:tcPr>
+          <w:p>
+            <w:pPr>
+              <w:bidi w:val="0"/>
+              <w:rPr>
+                <w:rFonts w:hint="cs"/>
+                <w:rtl/>
+                <w:lang w:bidi="fa-IR"/>
+              </w:rPr>
+            </w:pPr>
+          </w:p>
+        </w:tc>
+        <w:tc>
+          <w:tcPr>
+            <w:tcW w:w="1870" w:type="dxa"/>
+          </w:tcPr>
+          <w:p>
+            <w:pPr>
+              <w:bidi w:val="0"/>
+              <w:rPr>
+                <w:rFonts w:hint="cs"/>
+                <w:rtl/>
+                <w:lang w:bidi="fa-IR"/>
+              </w:rPr>
+            </w:pPr>
+          </w:p>
+        </w:tc>
+      </w:tr>
+    </w:tbl>
+    <w:p>
+      <w:pPr>
+        <w:rPr>
+          <w:rFonts w:hint="cs"/>
+          <w:rtl/>
+          <w:lang w:bidi="fa-IR"/>
+        </w:rPr>
+      </w:pPr>
     </w:p>
     <w:sectPr>
       <w:pgSz w:w="12240" w:h="15840"/>
@@ -37660,6 +38182,92 @@
       </w:pPr>
     </w:lvl>
   </w:abstractNum>
+  <w:abstractNum w:abstractNumId="11" w15:restartNumberingAfterBreak="0">
+    <w:nsid w:val="7C6047F6"/>
+    <w:multiLevelType w:val="hybridMultilevel"/>
+    <w:tmpl w:val="F348BB9A"/>
+    <w:lvl w:ilvl="0" w:tplc="0409000F">
+      <w:start w:val="1"/>
+      <w:numFmt w:val="decimal"/>
+      <w:lvlText w:val="%1."/>
+      <w:lvlJc w:val="left"/>
+      <w:pPr>
+        <w:ind w:left="720" w:hanging="360"/>
+      </w:pPr>
+    </w:lvl>
+    <w:lvl w:ilvl="1" w:tplc="04090019" w:tentative="1">
+      <w:start w:val="1"/>
+      <w:numFmt w:val="lowerLetter"/>
+      <w:lvlText w:val="%2."/>
+      <w:lvlJc w:val="left"/>
+      <w:pPr>
+        <w:ind w:left="1440" w:hanging="360"/>
+      </w:pPr>
+    </w:lvl>
+    <w:lvl w:ilvl="2" w:tplc="0409001B" w:tentative="1">
+      <w:start w:val="1"/>
+      <w:numFmt w:val="lowerRoman"/>
+      <w:lvlText w:val="%3."/>
+      <w:lvlJc w:val="right"/>
+      <w:pPr>
+        <w:ind w:left="2160" w:hanging="180"/>
+      </w:pPr>
+    </w:lvl>
+    <w:lvl w:ilvl="3" w:tplc="0409000F" w:tentative="1">
+      <w:start w:val="1"/>
+      <w:numFmt w:val="decimal"/>
+      <w:lvlText w:val="%4."/>
+      <w:lvlJc w:val="left"/>
+      <w:pPr>
+        <w:ind w:left="2880" w:hanging="360"/>
+      </w:pPr>
+    </w:lvl>
+    <w:lvl w:ilvl="4" w:tplc="04090019" w:tentative="1">
+      <w:start w:val="1"/>
+      <w:numFmt w:val="lowerLetter"/>
+      <w:lvlText w:val="%5."/>
+      <w:lvlJc w:val="left"/>
+      <w:pPr>
+        <w:ind w:left="3600" w:hanging="360"/>
+      </w:pPr>
+    </w:lvl>
+    <w:lvl w:ilvl="5" w:tplc="0409001B" w:tentative="1">
+      <w:start w:val="1"/>
+      <w:numFmt w:val="lowerRoman"/>
+      <w:lvlText w:val="%6."/>
+      <w:lvlJc w:val="right"/>
+      <w:pPr>
+        <w:ind w:left="4320" w:hanging="180"/>
+      </w:pPr>
+    </w:lvl>
+    <w:lvl w:ilvl="6" w:tplc="0409000F" w:tentative="1">
+      <w:start w:val="1"/>
+      <w:numFmt w:val="decimal"/>
+      <w:lvlText w:val="%7."/>
+      <w:lvlJc w:val="left"/>
+      <w:pPr>
+        <w:ind w:left="5040" w:hanging="360"/>
+      </w:pPr>
+    </w:lvl>
+    <w:lvl w:ilvl="7" w:tplc="04090019" w:tentative="1">
+      <w:start w:val="1"/>
+      <w:numFmt w:val="lowerLetter"/>
+      <w:lvlText w:val="%8."/>
+      <w:lvlJc w:val="left"/>
+      <w:pPr>
+        <w:ind w:left="5760" w:hanging="360"/>
+      </w:pPr>
+    </w:lvl>
+    <w:lvl w:ilvl="8" w:tplc="0409001B" w:tentative="1">
+      <w:start w:val="1"/>
+      <w:numFmt w:val="lowerRoman"/>
+      <w:lvlText w:val="%9."/>
+      <w:lvlJc w:val="right"/>
+      <w:pPr>
+        <w:ind w:left="6480" w:hanging="180"/>
+      </w:pPr>
+    </w:lvl>
+  </w:abstractNum>
   <w:num w:numId="1">
     <w:abstractNumId w:val="1"/>
   </w:num>
@@ -37785,6 +38393,9 @@
   </w:num>
   <w:num w:numId="30">
     <w:abstractNumId w:val="3"/>
+  </w:num>
+  <w:num w:numId="31">
+    <w:abstractNumId w:val="11"/>
   </w:num>
 </w:numbering>
 </file>

</xml_diff>